<commit_message>
Doc update with new tests
</commit_message>
<xml_diff>
--- a/PA2/src/PA4doc.docx
+++ b/PA2/src/PA4doc.docx
@@ -3217,7 +3217,6 @@
         <w:pStyle w:val="a4"/>
         <w:bidi/>
         <w:rPr>
-          <w:rFonts w:hint="cs"/>
           <w:rtl/>
         </w:rPr>
       </w:pPr>
@@ -3257,7 +3256,6 @@
         <w:pStyle w:val="a4"/>
         <w:bidi/>
         <w:rPr>
-          <w:rFonts w:hint="cs"/>
           <w:rtl/>
         </w:rPr>
       </w:pPr>
@@ -3283,9 +3281,6 @@
       <w:pPr>
         <w:pStyle w:val="a4"/>
         <w:bidi/>
-        <w:rPr>
-          <w:rFonts w:hint="cs"/>
-        </w:rPr>
       </w:pPr>
       <w:r>
         <w:rPr>
@@ -3328,7 +3323,6 @@
         <w:pStyle w:val="a4"/>
         <w:bidi/>
         <w:rPr>
-          <w:rFonts w:hint="cs"/>
           <w:rtl/>
         </w:rPr>
       </w:pPr>
@@ -3338,7 +3332,6 @@
         <w:pStyle w:val="a4"/>
         <w:bidi/>
         <w:rPr>
-          <w:rFonts w:hint="cs"/>
           <w:b/>
           <w:bCs/>
           <w:rtl/>
@@ -3356,9 +3349,6 @@
       <w:pPr>
         <w:pStyle w:val="a4"/>
         <w:bidi/>
-        <w:rPr>
-          <w:rFonts w:hint="cs"/>
-        </w:rPr>
       </w:pPr>
       <w:r>
         <w:rPr>
@@ -3381,9 +3371,6 @@
       <w:pPr>
         <w:pStyle w:val="a4"/>
         <w:bidi/>
-        <w:rPr>
-          <w:rFonts w:hint="cs"/>
-        </w:rPr>
       </w:pPr>
     </w:p>
     <w:p>
@@ -3391,7 +3378,6 @@
         <w:pStyle w:val="a4"/>
         <w:bidi/>
         <w:rPr>
-          <w:rFonts w:hint="cs"/>
           <w:b/>
           <w:bCs/>
           <w:rtl/>
@@ -3424,6 +3410,105 @@
       </w:r>
       <w:r>
         <w:t xml:space="preserve">&amp;&amp; || </w:t>
+      </w:r>
+    </w:p>
+    <w:p>
+      <w:pPr>
+        <w:pStyle w:val="a4"/>
+        <w:bidi/>
+        <w:rPr>
+          <w:rFonts w:hint="cs"/>
+          <w:b/>
+          <w:bCs/>
+          <w:rtl/>
+        </w:rPr>
+      </w:pPr>
+    </w:p>
+    <w:p>
+      <w:pPr>
+        <w:pStyle w:val="a4"/>
+        <w:bidi/>
+        <w:rPr>
+          <w:rFonts w:hint="cs"/>
+          <w:b/>
+          <w:bCs/>
+          <w:rtl/>
+        </w:rPr>
+      </w:pPr>
+      <w:r>
+        <w:rPr>
+          <w:b/>
+          <w:bCs/>
+        </w:rPr>
+        <w:t>Semantics.txt 1 – 6</w:t>
+      </w:r>
+    </w:p>
+    <w:p>
+      <w:pPr>
+        <w:pStyle w:val="a4"/>
+        <w:bidi/>
+      </w:pPr>
+      <w:r>
+        <w:rPr>
+          <w:rFonts w:hint="cs"/>
+          <w:rtl/>
+        </w:rPr>
+        <w:t xml:space="preserve">מכילים בדיקות של כל השגיאות הסמנטיות המופיעות בקובץ ה </w:t>
+      </w:r>
+      <w:r>
+        <w:t>spec:</w:t>
+      </w:r>
+    </w:p>
+    <w:p>
+      <w:pPr>
+        <w:pStyle w:val="a4"/>
+        <w:bidi/>
+        <w:rPr>
+          <w:rFonts w:hint="cs"/>
+          <w:rtl/>
+        </w:rPr>
+      </w:pPr>
+      <w:r>
+        <w:rPr>
+          <w:rFonts w:hint="cs"/>
+          <w:noProof/>
+          <w:rtl/>
+        </w:rPr>
+        <w:drawing>
+          <wp:inline distT="0" distB="0" distL="0" distR="0">
+            <wp:extent cx="4210050" cy="2171700"/>
+            <wp:effectExtent l="19050" t="0" r="0" b="0"/>
+            <wp:docPr id="1" name="תמונה 0" descr="Screen Shot 2015-01-03 at 11.25.04 PM.png"/>
+            <wp:cNvGraphicFramePr>
+              <a:graphicFrameLocks xmlns:a="http://schemas.openxmlformats.org/drawingml/2006/main" noChangeAspect="1"/>
+            </wp:cNvGraphicFramePr>
+            <a:graphic xmlns:a="http://schemas.openxmlformats.org/drawingml/2006/main">
+              <a:graphicData uri="http://schemas.openxmlformats.org/drawingml/2006/picture">
+                <pic:pic xmlns:pic="http://schemas.openxmlformats.org/drawingml/2006/picture">
+                  <pic:nvPicPr>
+                    <pic:cNvPr id="0" name="Screen Shot 2015-01-03 at 11.25.04 PM.png"/>
+                    <pic:cNvPicPr/>
+                  </pic:nvPicPr>
+                  <pic:blipFill>
+                    <a:blip r:embed="rId6"/>
+                    <a:stretch>
+                      <a:fillRect/>
+                    </a:stretch>
+                  </pic:blipFill>
+                  <pic:spPr>
+                    <a:xfrm>
+                      <a:off x="0" y="0"/>
+                      <a:ext cx="4210050" cy="2171700"/>
+                    </a:xfrm>
+                    <a:prstGeom prst="rect">
+                      <a:avLst/>
+                    </a:prstGeom>
+                  </pic:spPr>
+                </pic:pic>
+              </a:graphicData>
+            </a:graphic>
+          </wp:inline>
+        </w:drawing>
       </w:r>
     </w:p>
     <w:p>
@@ -4148,6 +4233,36 @@
     <w:pPr>
       <w:spacing w:after="0" w:line="240" w:lineRule="auto"/>
     </w:pPr>
+  </w:style>
+  <w:style w:type="paragraph" w:styleId="a5">
+    <w:name w:val="Balloon Text"/>
+    <w:basedOn w:val="a"/>
+    <w:link w:val="a6"/>
+    <w:uiPriority w:val="99"/>
+    <w:semiHidden/>
+    <w:unhideWhenUsed/>
+    <w:rsid w:val="00004A41"/>
+    <w:pPr>
+      <w:spacing w:after="0" w:line="240" w:lineRule="auto"/>
+    </w:pPr>
+    <w:rPr>
+      <w:rFonts w:ascii="Tahoma" w:hAnsi="Tahoma" w:cs="Tahoma"/>
+      <w:sz w:val="16"/>
+      <w:szCs w:val="16"/>
+    </w:rPr>
+  </w:style>
+  <w:style w:type="character" w:customStyle="1" w:styleId="a6">
+    <w:name w:val="טקסט בלונים תו"/>
+    <w:basedOn w:val="a0"/>
+    <w:link w:val="a5"/>
+    <w:uiPriority w:val="99"/>
+    <w:semiHidden/>
+    <w:rsid w:val="00004A41"/>
+    <w:rPr>
+      <w:rFonts w:ascii="Tahoma" w:hAnsi="Tahoma" w:cs="Tahoma"/>
+      <w:sz w:val="16"/>
+      <w:szCs w:val="16"/>
+    </w:rPr>
   </w:style>
 </w:styles>
 </file>

</xml_diff>

<commit_message>
renamed tests folder, added more tests, modified doc file
</commit_message>
<xml_diff>
--- a/PA2/src/PA4doc.docx
+++ b/PA2/src/PA4doc.docx
@@ -3106,6 +3106,7 @@
       <w:pPr>
         <w:bidi/>
         <w:rPr>
+          <w:rFonts w:hint="cs"/>
           <w:b/>
           <w:bCs/>
           <w:sz w:val="24"/>
@@ -3123,6 +3124,37 @@
           <w:rtl/>
         </w:rPr>
         <w:t xml:space="preserve">4. טסטים: </w:t>
+      </w:r>
+      <w:r>
+        <w:rPr>
+          <w:rFonts w:hint="cs"/>
+          <w:b/>
+          <w:bCs/>
+          <w:sz w:val="24"/>
+          <w:szCs w:val="24"/>
+          <w:rtl/>
+        </w:rPr>
+        <w:t xml:space="preserve">(תיקייה </w:t>
+      </w:r>
+      <w:r>
+        <w:rPr>
+          <w:b/>
+          <w:bCs/>
+          <w:sz w:val="24"/>
+          <w:szCs w:val="24"/>
+        </w:rPr>
+        <w:t>lirTests</w:t>
+      </w:r>
+      <w:r>
+        <w:rPr>
+          <w:rFonts w:hint="cs"/>
+          <w:b/>
+          <w:bCs/>
+          <w:sz w:val="24"/>
+          <w:szCs w:val="24"/>
+          <w:rtl/>
+        </w:rPr>
+        <w:t>)</w:t>
       </w:r>
     </w:p>
     <w:p>
@@ -3397,7 +3429,6 @@
         <w:pStyle w:val="a4"/>
         <w:bidi/>
         <w:rPr>
-          <w:rFonts w:hint="cs"/>
           <w:rtl/>
         </w:rPr>
       </w:pPr>
@@ -3417,7 +3448,6 @@
         <w:pStyle w:val="a4"/>
         <w:bidi/>
         <w:rPr>
-          <w:rFonts w:hint="cs"/>
           <w:b/>
           <w:bCs/>
           <w:rtl/>
@@ -3429,7 +3459,6 @@
         <w:pStyle w:val="a4"/>
         <w:bidi/>
         <w:rPr>
-          <w:rFonts w:hint="cs"/>
           <w:b/>
           <w:bCs/>
           <w:rtl/>
@@ -3464,7 +3493,6 @@
         <w:pStyle w:val="a4"/>
         <w:bidi/>
         <w:rPr>
-          <w:rFonts w:hint="cs"/>
           <w:rtl/>
         </w:rPr>
       </w:pPr>
@@ -3543,8 +3571,205 @@
           <w:bCs/>
           <w:sz w:val="24"/>
           <w:szCs w:val="24"/>
-        </w:rPr>
-      </w:pPr>
+          <w:rtl/>
+        </w:rPr>
+      </w:pPr>
+      <w:r>
+        <w:rPr>
+          <w:b/>
+          <w:bCs/>
+          <w:sz w:val="24"/>
+          <w:szCs w:val="24"/>
+        </w:rPr>
+        <w:lastRenderedPageBreak/>
+        <w:t>a</w:t>
+      </w:r>
+      <w:r>
+        <w:rPr>
+          <w:b/>
+          <w:bCs/>
+          <w:sz w:val="24"/>
+          <w:szCs w:val="24"/>
+        </w:rPr>
+        <w:t>rraysmethods</w:t>
+      </w:r>
+      <w:r>
+        <w:rPr>
+          <w:b/>
+          <w:bCs/>
+          <w:sz w:val="24"/>
+          <w:szCs w:val="24"/>
+        </w:rPr>
+        <w:t>.txt</w:t>
+      </w:r>
+    </w:p>
+    <w:p>
+      <w:pPr>
+        <w:jc w:val="right"/>
+        <w:rPr>
+          <w:rtl/>
+        </w:rPr>
+      </w:pPr>
+      <w:r>
+        <w:rPr>
+          <w:rFonts w:hint="cs"/>
+          <w:rtl/>
+        </w:rPr>
+        <w:t>בדיקת קריאות סטטיות\דינמיות. מערכים ושדות</w:t>
+      </w:r>
+    </w:p>
+    <w:p>
+      <w:pPr>
+        <w:jc w:val="right"/>
+        <w:rPr>
+          <w:b/>
+          <w:bCs/>
+          <w:sz w:val="24"/>
+          <w:szCs w:val="24"/>
+          <w:rtl/>
+        </w:rPr>
+      </w:pPr>
+      <w:r>
+        <w:rPr>
+          <w:b/>
+          <w:bCs/>
+          <w:sz w:val="24"/>
+          <w:szCs w:val="24"/>
+        </w:rPr>
+        <w:t>fieldtest.txt</w:t>
+      </w:r>
+    </w:p>
+    <w:p>
+      <w:pPr>
+        <w:jc w:val="right"/>
+        <w:rPr>
+          <w:rtl/>
+        </w:rPr>
+      </w:pPr>
+      <w:r>
+        <w:rPr>
+          <w:rFonts w:hint="cs"/>
+          <w:rtl/>
+        </w:rPr>
+        <w:t>בדיקה של גישה לשדות פנימיים, דריסה והורשה</w:t>
+      </w:r>
+    </w:p>
+    <w:p>
+      <w:pPr>
+        <w:jc w:val="right"/>
+        <w:rPr>
+          <w:b/>
+          <w:bCs/>
+          <w:sz w:val="24"/>
+          <w:szCs w:val="24"/>
+        </w:rPr>
+      </w:pPr>
+      <w:r>
+        <w:rPr>
+          <w:b/>
+          <w:bCs/>
+          <w:sz w:val="24"/>
+          <w:szCs w:val="24"/>
+        </w:rPr>
+        <w:t>loopsifs.txt</w:t>
+      </w:r>
+    </w:p>
+    <w:p>
+      <w:pPr>
+        <w:jc w:val="right"/>
+        <w:rPr>
+          <w:rtl/>
+        </w:rPr>
+      </w:pPr>
+      <w:r>
+        <w:rPr>
+          <w:rFonts w:hint="cs"/>
+          <w:rtl/>
+        </w:rPr>
+        <w:t>בדיקה של לולאות מקוננות ותנאים</w:t>
+      </w:r>
+    </w:p>
+    <w:p>
+      <w:pPr>
+        <w:jc w:val="right"/>
+        <w:rPr>
+          <w:b/>
+          <w:bCs/>
+          <w:sz w:val="24"/>
+          <w:szCs w:val="24"/>
+        </w:rPr>
+      </w:pPr>
+      <w:r>
+        <w:rPr>
+          <w:b/>
+          <w:bCs/>
+          <w:sz w:val="24"/>
+          <w:szCs w:val="24"/>
+        </w:rPr>
+        <w:t>misctest1.txt</w:t>
+      </w:r>
+    </w:p>
+    <w:p>
+      <w:pPr>
+        <w:jc w:val="right"/>
+        <w:rPr>
+          <w:rtl/>
+        </w:rPr>
+      </w:pPr>
+      <w:r>
+        <w:rPr>
+          <w:rFonts w:hint="cs"/>
+          <w:rtl/>
+        </w:rPr>
+        <w:t>בדיקות חשבוניות, תנאים, הדפסות</w:t>
+      </w:r>
+    </w:p>
+    <w:p>
+      <w:pPr>
+        <w:jc w:val="right"/>
+        <w:rPr>
+          <w:b/>
+          <w:bCs/>
+          <w:sz w:val="24"/>
+          <w:szCs w:val="24"/>
+        </w:rPr>
+      </w:pPr>
+      <w:r>
+        <w:rPr>
+          <w:b/>
+          <w:bCs/>
+          <w:sz w:val="24"/>
+          <w:szCs w:val="24"/>
+        </w:rPr>
+        <w:t>sortmodified.txt</w:t>
+      </w:r>
+    </w:p>
+    <w:p>
+      <w:pPr>
+        <w:jc w:val="right"/>
+        <w:rPr>
+          <w:rtl/>
+        </w:rPr>
+      </w:pPr>
+      <w:r>
+        <w:rPr>
+          <w:rFonts w:hint="cs"/>
+          <w:rtl/>
+        </w:rPr>
+        <w:t xml:space="preserve"> מותאם </w:t>
+      </w:r>
+      <w:proofErr w:type="spellStart"/>
+      <w:r>
+        <w:rPr>
+          <w:rFonts w:hint="cs"/>
+          <w:rtl/>
+        </w:rPr>
+        <w:t>לסימולטור</w:t>
+      </w:r>
+      <w:r>
+        <w:t>quicksort</w:t>
+      </w:r>
+      <w:proofErr w:type="spellEnd"/>
     </w:p>
     <w:sectPr>
       <w:pgSz w:w="12240" w:h="15840"/>

</xml_diff>

<commit_message>
added runtime checks note
</commit_message>
<xml_diff>
--- a/PA2/src/PA4doc.docx
+++ b/PA2/src/PA4doc.docx
@@ -51,9 +51,6 @@
     <w:p>
       <w:pPr>
         <w:bidi/>
-        <w:rPr>
-          <w:rtl/>
-        </w:rPr>
       </w:pPr>
       <w:r>
         <w:rPr>
@@ -61,6 +58,47 @@
           <w:rtl/>
         </w:rPr>
         <w:t>בתרגיל מימשנו את בונוסים 1 + 2 באופן מלא.</w:t>
+      </w:r>
+    </w:p>
+    <w:p>
+      <w:pPr>
+        <w:bidi/>
+        <w:rPr>
+          <w:rFonts w:hint="cs"/>
+          <w:rtl/>
+        </w:rPr>
+      </w:pPr>
+      <w:r>
+        <w:rPr>
+          <w:rFonts w:hint="cs"/>
+          <w:rtl/>
+        </w:rPr>
+        <w:t xml:space="preserve">כמו כן, מימשנו </w:t>
+      </w:r>
+      <w:r>
+        <w:rPr>
+          <w:rFonts w:hint="cs"/>
+          <w:u w:val="single"/>
+          <w:rtl/>
+        </w:rPr>
+        <w:t>את כל</w:t>
+      </w:r>
+      <w:r>
+        <w:rPr>
+          <w:rFonts w:hint="cs"/>
+          <w:rtl/>
+        </w:rPr>
+        <w:t xml:space="preserve"> בדיקות ה-</w:t>
+      </w:r>
+      <w:r>
+        <w:t>runtime checks</w:t>
+      </w:r>
+      <w:r>
+        <w:rPr>
+          <w:rFonts w:hint="cs"/>
+          <w:rtl/>
+        </w:rPr>
+        <w:t>.</w:t>
       </w:r>
     </w:p>
     <w:p>
@@ -1163,6 +1201,7 @@
           <w:sz w:val="24"/>
           <w:szCs w:val="24"/>
         </w:rPr>
+        <w:lastRenderedPageBreak/>
         <w:tab/>
         <w:t>Sub classes:</w:t>
       </w:r>
@@ -1186,7 +1225,6 @@
           <w:sz w:val="24"/>
           <w:szCs w:val="24"/>
         </w:rPr>
-        <w:lastRenderedPageBreak/>
         <w:t>Label</w:t>
       </w:r>
       <w:r>
@@ -2164,6 +2202,7 @@
           <w:sz w:val="24"/>
           <w:szCs w:val="24"/>
         </w:rPr>
+        <w:lastRenderedPageBreak/>
         <w:t>lirUnaryOp</w:t>
       </w:r>
       <w:proofErr w:type="spellEnd"/>
@@ -2224,7 +2263,6 @@
           <w:sz w:val="24"/>
           <w:szCs w:val="24"/>
         </w:rPr>
-        <w:lastRenderedPageBreak/>
         <w:t>LirVisitor</w:t>
       </w:r>
       <w:proofErr w:type="spellEnd"/>
@@ -2911,6 +2949,7 @@
           <w:sz w:val="24"/>
           <w:szCs w:val="24"/>
         </w:rPr>
+        <w:lastRenderedPageBreak/>
         <w:t xml:space="preserve">7. </w:t>
       </w:r>
       <w:proofErr w:type="spellStart"/>
@@ -2939,7 +2978,6 @@
           <w:sz w:val="24"/>
           <w:szCs w:val="24"/>
         </w:rPr>
-        <w:lastRenderedPageBreak/>
         <w:t xml:space="preserve">Visitor class that traverses the given IC AST and constructs a LIR </w:t>
       </w:r>
       <w:proofErr w:type="spellStart"/>
@@ -3580,7 +3618,6 @@
           <w:sz w:val="24"/>
           <w:szCs w:val="24"/>
         </w:rPr>
-        <w:lastRenderedPageBreak/>
         <w:t>a</w:t>
       </w:r>
       <w:r>

</xml_diff>